<commit_message>
Sai lầm tuổi trẻ
</commit_message>
<xml_diff>
--- a/module2/CG-DN CaseStudy Furama Resort Module 2_v3.0.docx
+++ b/module2/CG-DN CaseStudy Furama Resort Module 2_v3.0.docx
@@ -1,6 +1,6 @@
 
 <file path=word/document.xml><?xml version="1.0" encoding="utf-8"?>
-<w:document xmlns:wpc="http://schemas.microsoft.com/office/word/2010/wordprocessingCanvas" xmlns:cx="http://schemas.microsoft.com/office/drawing/2014/chartex" xmlns:cx1="http://schemas.microsoft.com/office/drawing/2015/9/8/chartex" xmlns:cx2="http://schemas.microsoft.com/office/drawing/2015/10/21/chartex" xmlns:cx3="http://schemas.microsoft.com/office/drawing/2016/5/9/chartex" xmlns:cx4="http://schemas.microsoft.com/office/drawing/2016/5/10/chartex" xmlns:cx5="http://schemas.microsoft.com/office/drawing/2016/5/11/chartex" xmlns:cx6="http://schemas.microsoft.com/office/drawing/2016/5/12/chartex" xmlns:cx7="http://schemas.microsoft.com/office/drawing/2016/5/13/chartex" xmlns:cx8="http://schemas.microsoft.com/office/drawing/2016/5/14/chartex" xmlns:mc="http://schemas.openxmlformats.org/markup-compatibility/2006" xmlns:aink="http://schemas.microsoft.com/office/drawing/2016/ink" xmlns:am3d="http://schemas.microsoft.com/office/drawing/2017/model3d" xmlns:o="urn:schemas-microsoft-com:office:office" xmlns:r="http://schemas.openxmlformats.org/officeDocument/2006/relationships" xmlns:m="http://schemas.openxmlformats.org/officeDocument/2006/math" xmlns:v="urn:schemas-microsoft-com:vml" xmlns:wp14="http://schemas.microsoft.com/office/word/2010/wordprocessingDrawing" xmlns:wp="http://schemas.openxmlformats.org/drawingml/2006/wordprocessingDrawing" xmlns:w10="urn:schemas-microsoft-com:office:word" xmlns:w="http://schemas.openxmlformats.org/wordprocessingml/2006/main" xmlns:w14="http://schemas.microsoft.com/office/word/2010/wordml" xmlns:w15="http://schemas.microsoft.com/office/word/2012/wordml" xmlns:w16cex="http://schemas.microsoft.com/office/word/2018/wordml/cex" xmlns:w16cid="http://schemas.microsoft.com/office/word/2016/wordml/cid" xmlns:w16="http://schemas.microsoft.com/office/word/2018/wordml" xmlns:w16sdtdh="http://schemas.microsoft.com/office/word/2020/wordml/sdtdatahash" xmlns:w16se="http://schemas.microsoft.com/office/word/2015/wordml/symex" xmlns:wpg="http://schemas.microsoft.com/office/word/2010/wordprocessingGroup" xmlns:wpi="http://schemas.microsoft.com/office/word/2010/wordprocessingInk" xmlns:wne="http://schemas.microsoft.com/office/word/2006/wordml" xmlns:wps="http://schemas.microsoft.com/office/word/2010/wordprocessingShape" mc:Ignorable="w14 w15 w16se w16cid w16 w16cex w16sdtdh wp14">
+<w:document xmlns:wpc="http://schemas.microsoft.com/office/word/2010/wordprocessingCanvas" xmlns:cx="http://schemas.microsoft.com/office/drawing/2014/chartex" xmlns:mc="http://schemas.openxmlformats.org/markup-compatibility/2006" xmlns:o="urn:schemas-microsoft-com:office:office" xmlns:r="http://schemas.openxmlformats.org/officeDocument/2006/relationships" xmlns:m="http://schemas.openxmlformats.org/officeDocument/2006/math" xmlns:v="urn:schemas-microsoft-com:vml" xmlns:wp14="http://schemas.microsoft.com/office/word/2010/wordprocessingDrawing" xmlns:wp="http://schemas.openxmlformats.org/drawingml/2006/wordprocessingDrawing" xmlns:w10="urn:schemas-microsoft-com:office:word" xmlns:w="http://schemas.openxmlformats.org/wordprocessingml/2006/main" xmlns:w14="http://schemas.microsoft.com/office/word/2010/wordml" xmlns:w15="http://schemas.microsoft.com/office/word/2012/wordml" xmlns:w16se="http://schemas.microsoft.com/office/word/2015/wordml/symex" xmlns:wpg="http://schemas.microsoft.com/office/word/2010/wordprocessingGroup" xmlns:wpi="http://schemas.microsoft.com/office/word/2010/wordprocessingInk" xmlns:wne="http://schemas.microsoft.com/office/word/2006/wordml" xmlns:wps="http://schemas.microsoft.com/office/word/2010/wordprocessingShape" mc:Ignorable="w14 w15 w16se wp14">
   <w:body>
     <w:p>
       <w:pPr>
@@ -735,7 +735,25 @@
           <w:sz w:val="26"/>
           <w:szCs w:val="26"/>
         </w:rPr>
-        <w:t>Họ tên , Ngày sinh, Giới tính, Số CMND, Số Điện Thoại, Email, Loại khách, Địa chỉ (resort sẽ phân loại Customer để áp dụng các chính sách phục vụ cho phù hợp).</w:t>
+        <w:t xml:space="preserve">Họ </w:t>
+      </w:r>
+      <w:proofErr w:type="gramStart"/>
+      <w:r>
+        <w:rPr>
+          <w:rFonts w:ascii="Times New Roman" w:eastAsia="Times New Roman" w:hAnsi="Times New Roman" w:cs="Times New Roman"/>
+          <w:sz w:val="26"/>
+          <w:szCs w:val="26"/>
+        </w:rPr>
+        <w:t>tên ,</w:t>
+      </w:r>
+      <w:proofErr w:type="gramEnd"/>
+      <w:r>
+        <w:rPr>
+          <w:rFonts w:ascii="Times New Roman" w:eastAsia="Times New Roman" w:hAnsi="Times New Roman" w:cs="Times New Roman"/>
+          <w:sz w:val="26"/>
+          <w:szCs w:val="26"/>
+        </w:rPr>
+        <w:t xml:space="preserve"> Ngày sinh, Giới tính, Số CMND, Số Điện Thoại, Email, Loại khách, Địa chỉ (resort sẽ phân loại Customer để áp dụng các chính sách phục vụ cho phù hợp).</w:t>
       </w:r>
     </w:p>
     <w:p>
@@ -1562,6 +1580,7 @@
         </w:rPr>
         <w:t xml:space="preserve">iews, </w:t>
       </w:r>
+      <w:proofErr w:type="gramStart"/>
       <w:r>
         <w:rPr>
           <w:rFonts w:ascii="Times New Roman" w:eastAsia="Times New Roman" w:hAnsi="Times New Roman" w:cs="Times New Roman"/>
@@ -1584,7 +1603,16 @@
           <w:sz w:val="24"/>
           <w:szCs w:val="24"/>
         </w:rPr>
-        <w:t>utils,</w:t>
+        <w:t>utils</w:t>
+      </w:r>
+      <w:proofErr w:type="gramEnd"/>
+      <w:r>
+        <w:rPr>
+          <w:rFonts w:ascii="Times New Roman" w:eastAsia="Times New Roman" w:hAnsi="Times New Roman" w:cs="Times New Roman"/>
+          <w:sz w:val="24"/>
+          <w:szCs w:val="24"/>
+        </w:rPr>
+        <w:t>,</w:t>
       </w:r>
       <w:r>
         <w:rPr>
@@ -1842,6 +1870,7 @@
         </w:rPr>
         <w:t xml:space="preserve"> </w:t>
       </w:r>
+      <w:proofErr w:type="gramStart"/>
       <w:r>
         <w:rPr>
           <w:rFonts w:ascii="Times New Roman" w:eastAsia="Times New Roman" w:hAnsi="Times New Roman" w:cs="Times New Roman"/>
@@ -1849,7 +1878,17 @@
           <w:sz w:val="24"/>
           <w:szCs w:val="24"/>
         </w:rPr>
-        <w:t>displayMainMenu()</w:t>
+        <w:t>displayMainMenu(</w:t>
+      </w:r>
+      <w:proofErr w:type="gramEnd"/>
+      <w:r>
+        <w:rPr>
+          <w:rFonts w:ascii="Times New Roman" w:eastAsia="Times New Roman" w:hAnsi="Times New Roman" w:cs="Times New Roman"/>
+          <w:b/>
+          <w:sz w:val="24"/>
+          <w:szCs w:val="24"/>
+        </w:rPr>
+        <w:t>)</w:t>
       </w:r>
       <w:r>
         <w:rPr>
@@ -3141,15 +3180,36 @@
           <w:szCs w:val="24"/>
           <w:highlight w:val="white"/>
         </w:rPr>
-        <w:t xml:space="preserve">encapsulation) </w:t>
-      </w:r>
-      <w:r>
-        <w:rPr>
-          <w:rFonts w:ascii="Times New Roman" w:eastAsia="Times New Roman" w:hAnsi="Times New Roman" w:cs="Times New Roman"/>
-          <w:sz w:val="24"/>
-          <w:szCs w:val="24"/>
-        </w:rPr>
-        <w:t>, kế thừa (</w:t>
+        <w:t>encapsulation</w:t>
+      </w:r>
+      <w:proofErr w:type="gramStart"/>
+      <w:r>
+        <w:rPr>
+          <w:rFonts w:ascii="Times New Roman" w:eastAsia="Times New Roman" w:hAnsi="Times New Roman" w:cs="Times New Roman"/>
+          <w:i/>
+          <w:color w:val="252525"/>
+          <w:sz w:val="24"/>
+          <w:szCs w:val="24"/>
+          <w:highlight w:val="white"/>
+        </w:rPr>
+        <w:t xml:space="preserve">) </w:t>
+      </w:r>
+      <w:r>
+        <w:rPr>
+          <w:rFonts w:ascii="Times New Roman" w:eastAsia="Times New Roman" w:hAnsi="Times New Roman" w:cs="Times New Roman"/>
+          <w:sz w:val="24"/>
+          <w:szCs w:val="24"/>
+        </w:rPr>
+        <w:t>,</w:t>
+      </w:r>
+      <w:proofErr w:type="gramEnd"/>
+      <w:r>
+        <w:rPr>
+          <w:rFonts w:ascii="Times New Roman" w:eastAsia="Times New Roman" w:hAnsi="Times New Roman" w:cs="Times New Roman"/>
+          <w:sz w:val="24"/>
+          <w:szCs w:val="24"/>
+        </w:rPr>
+        <w:t xml:space="preserve"> kế thừa (</w:t>
       </w:r>
       <w:r>
         <w:rPr>
@@ -4561,20 +4621,21 @@
           <w:szCs w:val="24"/>
           <w:lang w:val="vi-VN"/>
         </w:rPr>
-        <w:t>, override equals(), hashCode()</w:t>
-      </w:r>
-    </w:p>
-    <w:p>
-      <w:pPr>
-        <w:jc w:val="both"/>
+        <w:t xml:space="preserve">, override </w:t>
+      </w:r>
+      <w:proofErr w:type="gramStart"/>
+      <w:r>
         <w:rPr>
           <w:rFonts w:ascii="Times New Roman" w:eastAsia="Times New Roman" w:hAnsi="Times New Roman" w:cs="Times New Roman"/>
           <w:i/>
           <w:iCs/>
           <w:sz w:val="24"/>
           <w:szCs w:val="24"/>
-        </w:rPr>
-      </w:pPr>
+          <w:lang w:val="vi-VN"/>
+        </w:rPr>
+        <w:t>equals(</w:t>
+      </w:r>
+      <w:proofErr w:type="gramEnd"/>
       <w:r>
         <w:rPr>
           <w:rFonts w:ascii="Times New Roman" w:eastAsia="Times New Roman" w:hAnsi="Times New Roman" w:cs="Times New Roman"/>
@@ -4582,81 +4643,125 @@
           <w:iCs/>
           <w:sz w:val="24"/>
           <w:szCs w:val="24"/>
-        </w:rPr>
-        <w:t xml:space="preserve">Gợi ý: </w:t>
-      </w:r>
-    </w:p>
-    <w:p>
-      <w:pPr>
-        <w:ind w:left="66"/>
-        <w:jc w:val="both"/>
-        <w:rPr>
-          <w:rFonts w:ascii="Times New Roman" w:eastAsia="Times New Roman" w:hAnsi="Times New Roman" w:cs="Times New Roman"/>
-          <w:sz w:val="24"/>
-          <w:szCs w:val="24"/>
-        </w:rPr>
-      </w:pPr>
-      <w:r>
-        <w:rPr>
-          <w:rFonts w:ascii="Times New Roman" w:eastAsia="Times New Roman" w:hAnsi="Times New Roman" w:cs="Times New Roman"/>
-          <w:sz w:val="24"/>
-          <w:szCs w:val="24"/>
-        </w:rPr>
-        <w:t xml:space="preserve">1. Trong class </w:t>
-      </w:r>
-      <w:r>
-        <w:rPr>
-          <w:rFonts w:ascii="Times New Roman" w:eastAsia="Times New Roman" w:hAnsi="Times New Roman" w:cs="Times New Roman"/>
-          <w:color w:val="000000"/>
-          <w:sz w:val="24"/>
-          <w:szCs w:val="24"/>
           <w:lang w:val="vi-VN"/>
         </w:rPr>
-        <w:t>FacilityServiceImpl</w:t>
-      </w:r>
-      <w:r>
-        <w:rPr>
-          <w:rFonts w:ascii="Times New Roman" w:eastAsia="Times New Roman" w:hAnsi="Times New Roman" w:cs="Times New Roman"/>
-          <w:sz w:val="24"/>
-          <w:szCs w:val="24"/>
-        </w:rPr>
-        <w:t xml:space="preserve"> </w:t>
-      </w:r>
-      <w:r>
-        <w:rPr>
-          <w:rFonts w:ascii="Times New Roman" w:eastAsia="Times New Roman" w:hAnsi="Times New Roman" w:cs="Times New Roman"/>
-          <w:sz w:val="24"/>
-          <w:szCs w:val="24"/>
-        </w:rPr>
-        <w:t xml:space="preserve">sử dụng </w:t>
-      </w:r>
-      <w:r>
-        <w:rPr>
-          <w:rFonts w:ascii="Times New Roman" w:eastAsia="Times New Roman" w:hAnsi="Times New Roman" w:cs="Times New Roman"/>
-          <w:sz w:val="24"/>
-          <w:szCs w:val="24"/>
-        </w:rPr>
-        <w:t>LinkedHashMap</w:t>
-      </w:r>
-      <w:r>
-        <w:rPr>
-          <w:rFonts w:ascii="Times New Roman" w:eastAsia="Times New Roman" w:hAnsi="Times New Roman" w:cs="Times New Roman"/>
-          <w:sz w:val="24"/>
-          <w:szCs w:val="24"/>
-          <w:lang w:val="vi-VN"/>
-        </w:rPr>
-        <w:t xml:space="preserve"> </w:t>
-      </w:r>
-      <w:r>
+        <w:t>), hashCode()</w:t>
+      </w:r>
+    </w:p>
+    <w:p>
+      <w:pPr>
+        <w:jc w:val="both"/>
         <w:rPr>
           <w:rFonts w:ascii="Times New Roman" w:eastAsia="Times New Roman" w:hAnsi="Times New Roman" w:cs="Times New Roman"/>
           <w:i/>
           <w:iCs/>
           <w:sz w:val="24"/>
           <w:szCs w:val="24"/>
+        </w:rPr>
+      </w:pPr>
+      <w:r>
+        <w:rPr>
+          <w:rFonts w:ascii="Times New Roman" w:eastAsia="Times New Roman" w:hAnsi="Times New Roman" w:cs="Times New Roman"/>
+          <w:i/>
+          <w:iCs/>
+          <w:sz w:val="24"/>
+          <w:szCs w:val="24"/>
+        </w:rPr>
+        <w:t xml:space="preserve">Gợi ý: </w:t>
+      </w:r>
+    </w:p>
+    <w:p>
+      <w:pPr>
+        <w:ind w:left="66"/>
+        <w:jc w:val="both"/>
+        <w:rPr>
+          <w:rFonts w:ascii="Times New Roman" w:eastAsia="Times New Roman" w:hAnsi="Times New Roman" w:cs="Times New Roman"/>
+          <w:sz w:val="24"/>
+          <w:szCs w:val="24"/>
+        </w:rPr>
+      </w:pPr>
+      <w:r>
+        <w:rPr>
+          <w:rFonts w:ascii="Times New Roman" w:eastAsia="Times New Roman" w:hAnsi="Times New Roman" w:cs="Times New Roman"/>
+          <w:sz w:val="24"/>
+          <w:szCs w:val="24"/>
+        </w:rPr>
+        <w:t xml:space="preserve">1. Trong class </w:t>
+      </w:r>
+      <w:r>
+        <w:rPr>
+          <w:rFonts w:ascii="Times New Roman" w:eastAsia="Times New Roman" w:hAnsi="Times New Roman" w:cs="Times New Roman"/>
+          <w:color w:val="000000"/>
+          <w:sz w:val="24"/>
+          <w:szCs w:val="24"/>
           <w:lang w:val="vi-VN"/>
         </w:rPr>
-        <w:t>(sử dụng key là service, value là số lần đã sử dụng)</w:t>
+        <w:t>FacilityServiceImpl</w:t>
+      </w:r>
+      <w:r>
+        <w:rPr>
+          <w:rFonts w:ascii="Times New Roman" w:eastAsia="Times New Roman" w:hAnsi="Times New Roman" w:cs="Times New Roman"/>
+          <w:sz w:val="24"/>
+          <w:szCs w:val="24"/>
+        </w:rPr>
+        <w:t xml:space="preserve"> </w:t>
+      </w:r>
+      <w:r>
+        <w:rPr>
+          <w:rFonts w:ascii="Times New Roman" w:eastAsia="Times New Roman" w:hAnsi="Times New Roman" w:cs="Times New Roman"/>
+          <w:sz w:val="24"/>
+          <w:szCs w:val="24"/>
+        </w:rPr>
+        <w:t xml:space="preserve">sử dụng </w:t>
+      </w:r>
+      <w:r>
+        <w:rPr>
+          <w:rFonts w:ascii="Times New Roman" w:eastAsia="Times New Roman" w:hAnsi="Times New Roman" w:cs="Times New Roman"/>
+          <w:sz w:val="24"/>
+          <w:szCs w:val="24"/>
+        </w:rPr>
+        <w:t>LinkedHashMap</w:t>
+      </w:r>
+      <w:r>
+        <w:rPr>
+          <w:rFonts w:ascii="Times New Roman" w:eastAsia="Times New Roman" w:hAnsi="Times New Roman" w:cs="Times New Roman"/>
+          <w:sz w:val="24"/>
+          <w:szCs w:val="24"/>
+          <w:lang w:val="vi-VN"/>
+        </w:rPr>
+        <w:t xml:space="preserve"> </w:t>
+      </w:r>
+      <w:r>
+        <w:rPr>
+          <w:rFonts w:ascii="Times New Roman" w:eastAsia="Times New Roman" w:hAnsi="Times New Roman" w:cs="Times New Roman"/>
+          <w:i/>
+          <w:iCs/>
+          <w:sz w:val="24"/>
+          <w:szCs w:val="24"/>
+          <w:lang w:val="vi-VN"/>
+        </w:rPr>
+        <w:t xml:space="preserve">(sử dụng key là </w:t>
+      </w:r>
+      <w:r>
+        <w:rPr>
+          <w:rFonts w:ascii="Times New Roman" w:eastAsia="Times New Roman" w:hAnsi="Times New Roman" w:cs="Times New Roman"/>
+          <w:i/>
+          <w:iCs/>
+          <w:sz w:val="24"/>
+          <w:szCs w:val="24"/>
+        </w:rPr>
+        <w:t>facility</w:t>
+      </w:r>
+      <w:r>
+        <w:rPr>
+          <w:rFonts w:ascii="Times New Roman" w:eastAsia="Times New Roman" w:hAnsi="Times New Roman" w:cs="Times New Roman"/>
+          <w:i/>
+          <w:iCs/>
+          <w:sz w:val="24"/>
+          <w:szCs w:val="24"/>
+          <w:lang w:val="vi-VN"/>
+        </w:rPr>
+        <w:t>, value là số lần đã sử dụng)</w:t>
       </w:r>
       <w:r>
         <w:rPr>
@@ -4761,6 +4866,8 @@
         </w:rPr>
         <w:t>(mỗi khi khách hàng booking từ chức năng Booking thành công thì số lần sử dụng sẽ tăng 1</w:t>
       </w:r>
+      <w:bookmarkStart w:id="4" w:name="_GoBack"/>
+      <w:bookmarkEnd w:id="4"/>
       <w:r>
         <w:rPr>
           <w:rFonts w:ascii="Times New Roman" w:eastAsia="Times New Roman" w:hAnsi="Times New Roman" w:cs="Times New Roman"/>
@@ -5634,6 +5741,7 @@
         </w:rPr>
         <w:t xml:space="preserve"> </w:t>
       </w:r>
+      <w:proofErr w:type="gramStart"/>
       <w:r>
         <w:rPr>
           <w:rFonts w:ascii="Times New Roman" w:eastAsia="Times New Roman" w:hAnsi="Times New Roman" w:cs="Times New Roman"/>
@@ -5641,7 +5749,17 @@
           <w:szCs w:val="24"/>
           <w:lang w:val="vi-VN"/>
         </w:rPr>
-        <w:t>equals(), hashCode()</w:t>
+        <w:t>equals(</w:t>
+      </w:r>
+      <w:proofErr w:type="gramEnd"/>
+      <w:r>
+        <w:rPr>
+          <w:rFonts w:ascii="Times New Roman" w:eastAsia="Times New Roman" w:hAnsi="Times New Roman" w:cs="Times New Roman"/>
+          <w:sz w:val="24"/>
+          <w:szCs w:val="24"/>
+          <w:lang w:val="vi-VN"/>
+        </w:rPr>
+        <w:t>), hashCode()</w:t>
       </w:r>
       <w:r>
         <w:rPr>
@@ -6967,7 +7085,7 @@
 </file>
 
 <file path=word/numbering.xml><?xml version="1.0" encoding="utf-8"?>
-<w:numbering xmlns:wpc="http://schemas.microsoft.com/office/word/2010/wordprocessingCanvas" xmlns:cx="http://schemas.microsoft.com/office/drawing/2014/chartex" xmlns:cx1="http://schemas.microsoft.com/office/drawing/2015/9/8/chartex" xmlns:cx2="http://schemas.microsoft.com/office/drawing/2015/10/21/chartex" xmlns:cx3="http://schemas.microsoft.com/office/drawing/2016/5/9/chartex" xmlns:cx4="http://schemas.microsoft.com/office/drawing/2016/5/10/chartex" xmlns:cx5="http://schemas.microsoft.com/office/drawing/2016/5/11/chartex" xmlns:cx6="http://schemas.microsoft.com/office/drawing/2016/5/12/chartex" xmlns:cx7="http://schemas.microsoft.com/office/drawing/2016/5/13/chartex" xmlns:cx8="http://schemas.microsoft.com/office/drawing/2016/5/14/chartex" xmlns:mc="http://schemas.openxmlformats.org/markup-compatibility/2006" xmlns:aink="http://schemas.microsoft.com/office/drawing/2016/ink" xmlns:am3d="http://schemas.microsoft.com/office/drawing/2017/model3d" xmlns:o="urn:schemas-microsoft-com:office:office" xmlns:r="http://schemas.openxmlformats.org/officeDocument/2006/relationships" xmlns:m="http://schemas.openxmlformats.org/officeDocument/2006/math" xmlns:v="urn:schemas-microsoft-com:vml" xmlns:wp14="http://schemas.microsoft.com/office/word/2010/wordprocessingDrawing" xmlns:wp="http://schemas.openxmlformats.org/drawingml/2006/wordprocessingDrawing" xmlns:w10="urn:schemas-microsoft-com:office:word" xmlns:w="http://schemas.openxmlformats.org/wordprocessingml/2006/main" xmlns:w14="http://schemas.microsoft.com/office/word/2010/wordml" xmlns:w15="http://schemas.microsoft.com/office/word/2012/wordml" xmlns:w16cex="http://schemas.microsoft.com/office/word/2018/wordml/cex" xmlns:w16cid="http://schemas.microsoft.com/office/word/2016/wordml/cid" xmlns:w16="http://schemas.microsoft.com/office/word/2018/wordml" xmlns:w16sdtdh="http://schemas.microsoft.com/office/word/2020/wordml/sdtdatahash" xmlns:w16se="http://schemas.microsoft.com/office/word/2015/wordml/symex" xmlns:wpg="http://schemas.microsoft.com/office/word/2010/wordprocessingGroup" xmlns:wpi="http://schemas.microsoft.com/office/word/2010/wordprocessingInk" xmlns:wne="http://schemas.microsoft.com/office/word/2006/wordml" xmlns:wps="http://schemas.microsoft.com/office/word/2010/wordprocessingShape" mc:Ignorable="w14 w15 w16se w16cid w16 w16cex w16sdtdh wp14">
+<w:numbering xmlns:wpc="http://schemas.microsoft.com/office/word/2010/wordprocessingCanvas" xmlns:cx="http://schemas.microsoft.com/office/drawing/2014/chartex" xmlns:mc="http://schemas.openxmlformats.org/markup-compatibility/2006" xmlns:o="urn:schemas-microsoft-com:office:office" xmlns:r="http://schemas.openxmlformats.org/officeDocument/2006/relationships" xmlns:m="http://schemas.openxmlformats.org/officeDocument/2006/math" xmlns:v="urn:schemas-microsoft-com:vml" xmlns:wp14="http://schemas.microsoft.com/office/word/2010/wordprocessingDrawing" xmlns:wp="http://schemas.openxmlformats.org/drawingml/2006/wordprocessingDrawing" xmlns:w10="urn:schemas-microsoft-com:office:word" xmlns:w="http://schemas.openxmlformats.org/wordprocessingml/2006/main" xmlns:w14="http://schemas.microsoft.com/office/word/2010/wordml" xmlns:w15="http://schemas.microsoft.com/office/word/2012/wordml" xmlns:w16se="http://schemas.microsoft.com/office/word/2015/wordml/symex" xmlns:wpg="http://schemas.microsoft.com/office/word/2010/wordprocessingGroup" xmlns:wpi="http://schemas.microsoft.com/office/word/2010/wordprocessingInk" xmlns:wne="http://schemas.microsoft.com/office/word/2006/wordml" xmlns:wps="http://schemas.microsoft.com/office/word/2010/wordprocessingShape" mc:Ignorable="w14 w15 w16se wp14">
   <w:abstractNum w:abstractNumId="0" w15:restartNumberingAfterBreak="0">
     <w:nsid w:val="07573A48"/>
     <w:multiLevelType w:val="hybridMultilevel"/>
@@ -10629,7 +10747,7 @@
 </file>
 
 <file path=word/styles.xml><?xml version="1.0" encoding="utf-8"?>
-<w:styles xmlns:mc="http://schemas.openxmlformats.org/markup-compatibility/2006" xmlns:r="http://schemas.openxmlformats.org/officeDocument/2006/relationships" xmlns:w="http://schemas.openxmlformats.org/wordprocessingml/2006/main" xmlns:w14="http://schemas.microsoft.com/office/word/2010/wordml" xmlns:w15="http://schemas.microsoft.com/office/word/2012/wordml" xmlns:w16cex="http://schemas.microsoft.com/office/word/2018/wordml/cex" xmlns:w16cid="http://schemas.microsoft.com/office/word/2016/wordml/cid" xmlns:w16="http://schemas.microsoft.com/office/word/2018/wordml" xmlns:w16sdtdh="http://schemas.microsoft.com/office/word/2020/wordml/sdtdatahash" xmlns:w16se="http://schemas.microsoft.com/office/word/2015/wordml/symex" mc:Ignorable="w14 w15 w16se w16cid w16 w16cex w16sdtdh">
+<w:styles xmlns:mc="http://schemas.openxmlformats.org/markup-compatibility/2006" xmlns:r="http://schemas.openxmlformats.org/officeDocument/2006/relationships" xmlns:w="http://schemas.openxmlformats.org/wordprocessingml/2006/main" xmlns:w14="http://schemas.microsoft.com/office/word/2010/wordml" xmlns:w15="http://schemas.microsoft.com/office/word/2012/wordml" xmlns:w16se="http://schemas.microsoft.com/office/word/2015/wordml/symex" mc:Ignorable="w14 w15 w16se">
   <w:docDefaults>
     <w:rPrDefault>
       <w:rPr>
@@ -10645,7 +10763,7 @@
       </w:pPr>
     </w:pPrDefault>
   </w:docDefaults>
-  <w:latentStyles w:defLockedState="0" w:defUIPriority="99" w:defSemiHidden="0" w:defUnhideWhenUsed="0" w:defQFormat="0" w:count="376">
+  <w:latentStyles w:defLockedState="0" w:defUIPriority="99" w:defSemiHidden="0" w:defUnhideWhenUsed="0" w:defQFormat="0" w:count="371">
     <w:lsdException w:name="Normal" w:uiPriority="0" w:qFormat="1"/>
     <w:lsdException w:name="heading 1" w:uiPriority="9" w:qFormat="1"/>
     <w:lsdException w:name="heading 2" w:semiHidden="1" w:uiPriority="9" w:unhideWhenUsed="1" w:qFormat="1"/>
@@ -11017,11 +11135,6 @@
     <w:lsdException w:name="List Table 5 Dark Accent 6" w:uiPriority="50"/>
     <w:lsdException w:name="List Table 6 Colorful Accent 6" w:uiPriority="51"/>
     <w:lsdException w:name="List Table 7 Colorful Accent 6" w:uiPriority="52"/>
-    <w:lsdException w:name="Mention" w:semiHidden="1" w:unhideWhenUsed="1"/>
-    <w:lsdException w:name="Smart Hyperlink" w:semiHidden="1" w:unhideWhenUsed="1"/>
-    <w:lsdException w:name="Hashtag" w:semiHidden="1" w:unhideWhenUsed="1"/>
-    <w:lsdException w:name="Unresolved Mention" w:semiHidden="1" w:unhideWhenUsed="1"/>
-    <w:lsdException w:name="Smart Link" w:semiHidden="1" w:unhideWhenUsed="1"/>
   </w:latentStyles>
   <w:style w:type="paragraph" w:default="1" w:styleId="Normal">
     <w:name w:val="Normal"/>

</xml_diff>